<commit_message>
ISIS-120: misc changes for site; I reckon it's pretty close to being good enough to go with for 0.2.0
git-svn-id: https://svn.apache.org/repos/asf/incubator/isis/trunk@1229798 13f79535-47bb-0310-9956-ffa450edef68
</commit_message>
<xml_diff>
--- a/framework/src/worddoc/IsisCheatSheet.docx
+++ b/framework/src/worddoc/IsisCheatSheet.docx
@@ -690,8 +690,6 @@
         </w:rPr>
         <w:t>persistedObj</w:t>
       </w:r>
-      <w:bookmarkStart w:id="0" w:name="_GoBack"/>
-      <w:bookmarkEnd w:id="0"/>
       <w:proofErr w:type="spellEnd"/>
       <w:r>
         <w:rPr>
@@ -856,10 +854,7 @@
         <w:t>1.0.6</w:t>
       </w:r>
       <w:r>
-        <w:t xml:space="preserve">.jar </w:t>
-      </w:r>
-      <w:r>
-        <w:t xml:space="preserve"> </w:t>
+        <w:t xml:space="preserve">.jar  </w:t>
       </w:r>
       <w:r>
         <w:rPr>
@@ -1224,6 +1219,7 @@
     </w:p>
     <w:p>
       <w:pPr>
+        <w:spacing w:before="240" w:after="120"/>
         <w:rPr>
           <w:b/>
           <w:i/>
@@ -1399,7 +1395,7 @@
     </w:p>
     <w:p>
       <w:pPr>
-        <w:spacing w:after="120"/>
+        <w:spacing w:before="240" w:after="120"/>
         <w:rPr>
           <w:b/>
           <w:i/>
@@ -1508,6 +1504,21 @@
       <w:proofErr w:type="gramEnd"/>
       <w:r>
         <w:t xml:space="preserve"> hints:</w:t>
+      </w:r>
+    </w:p>
+    <w:p>
+      <w:pPr>
+        <w:pStyle w:val="ListParagraph"/>
+        <w:numPr>
+          <w:ilvl w:val="0"/>
+          <w:numId w:val="1"/>
+        </w:numPr>
+        <w:ind w:left="357" w:hanging="357"/>
+      </w:pPr>
+      <w:bookmarkStart w:id="0" w:name="_GoBack"/>
+      <w:bookmarkEnd w:id="0"/>
+      <w:r>
+        <w:t>@Title</w:t>
       </w:r>
     </w:p>
     <w:p>
@@ -1891,18 +1902,6 @@
       <w:proofErr w:type="spellEnd"/>
       <w:r>
         <w:t xml:space="preserve"> pattern</w:t>
-      </w:r>
-    </w:p>
-    <w:p>
-      <w:pPr>
-        <w:pStyle w:val="ListParagraph"/>
-        <w:numPr>
-          <w:ilvl w:val="0"/>
-          <w:numId w:val="3"/>
-        </w:numPr>
-      </w:pPr>
-      <w:r>
-        <w:t>mutual registration pattern</w:t>
       </w:r>
     </w:p>
     <w:p>
@@ -3221,7 +3220,7 @@
 </file>
 
 <file path=customXml/itemProps1.xml><?xml version="1.0" encoding="utf-8"?>
-<ds:datastoreItem xmlns:ds="http://schemas.openxmlformats.org/officeDocument/2006/customXml" ds:itemID="{975F4B53-CAFE-433B-A3A0-BE3AA8370952}">
+<ds:datastoreItem xmlns:ds="http://schemas.openxmlformats.org/officeDocument/2006/customXml" ds:itemID="{A47679CD-4454-49CE-A5FA-BB4E4E5E7788}">
   <ds:schemaRefs>
     <ds:schemaRef ds:uri="http://schemas.openxmlformats.org/officeDocument/2006/bibliography"/>
   </ds:schemaRefs>

</xml_diff>